<commit_message>
starting to describe P_8
</commit_message>
<xml_diff>
--- a/04_givewell_review.docx
+++ b/04_givewell_review.docx
@@ -491,6 +491,32 @@
     </w:p>
     <w:p>
       <w:pPr>
+        <w:pStyle w:val="FirstParagraph"/>
+      </w:pPr>
+      <w:r>
+        <w:t xml:space="preserve">Here is a description of costs</w:t>
+      </w:r>
+      <w:r>
+        <w:br w:type="textWrapping"/>
+      </w:r>
+      <w:r>
+        <w:t xml:space="preserve">Additional narrative of cost</w:t>
+      </w:r>
+      <w:r>
+        <w:br w:type="textWrapping"/>
+      </w:r>
+      <w:r>
+        <w:t xml:space="preserve">Additional edits from Grace this will be an issue</w:t>
+      </w:r>
+      <w:r>
+        <w:br w:type="textWrapping"/>
+      </w:r>
+      <w:r>
+        <w:t xml:space="preserve">This comments are great.</w:t>
+      </w:r>
+    </w:p>
+    <w:p>
+      <w:pPr>
         <w:pStyle w:val="SourceCode"/>
       </w:pPr>
       <w:r>
@@ -1187,18 +1213,6 @@
       <w:pPr>
         <w:pStyle w:val="BodyText"/>
       </w:pPr>
-      <w:r>
-        <w:t xml:space="preserve">$$</w:t>
-      </w:r>
-      <w:r>
-        <w:t xml:space="preserve"> </w:t>
-      </w:r>
-      <w:r>
-        <w:t xml:space="preserve"> </w:t>
-      </w:r>
-      <w:r>
-        <w:t xml:space="preserve">$$</w:t>
-      </w:r>
     </w:p>
     <w:p>
       <w:pPr>
@@ -1338,7 +1352,7 @@
         <w:rPr>
           <w:rStyle w:val="VerbatimChar"/>
         </w:rPr>
-        <w:t xml:space="preserve">F1, C, [rmt]25</w:t>
+        <w:t xml:space="preserve">F1, 4, D[crt]</w:t>
       </w:r>
       <w:r>
         <w:t xml:space="preserve">)</w:t>
@@ -1387,10 +1401,509 @@
         <w:rPr>
           <w:rStyle w:val="VerbatimChar"/>
         </w:rPr>
-        <w:t xml:space="preserve">F1, [country]</w:t>
+        <w:t xml:space="preserve">F1, C, [rmt]25</w:t>
       </w:r>
       <w:r>
         <w:t xml:space="preserve">)</w:t>
+      </w:r>
+    </w:p>
+    <w:p>
+      <w:pPr>
+        <w:pStyle w:val="FirstParagraph"/>
+      </w:pPr>
+    </w:p>
+    <w:p>
+      <w:pPr>
+        <w:pStyle w:val="Compact"/>
+        <w:numPr>
+          <w:numId w:val="1008"/>
+          <w:ilvl w:val="0"/>
+        </w:numPr>
+      </w:pPr>
+      <m:oMath>
+        <m:sSubSup>
+          <m:e>
+            <m:r>
+              <m:t>Q</m:t>
+            </m:r>
+          </m:e>
+          <m:sub>
+            <m:r>
+              <m:t>5</m:t>
+            </m:r>
+          </m:sub>
+          <m:sup>
+            <m:r>
+              <m:t>i</m:t>
+            </m:r>
+            <m:r>
+              <m:t>t</m:t>
+            </m:r>
+            <m:r>
+              <m:t>r</m:t>
+            </m:r>
+            <m:r>
+              <m:t>m</m:t>
+            </m:r>
+            <m:r>
+              <m:t>s</m:t>
+            </m:r>
+            <m:r>
+              <m:t>,</m:t>
+            </m:r>
+            <m:r>
+              <m:t>e</m:t>
+            </m:r>
+            <m:r>
+              <m:t>n</m:t>
+            </m:r>
+          </m:sup>
+        </m:sSubSup>
+      </m:oMath>
+      <w:r>
+        <w:t xml:space="preserve">: Total enrolled school-aged children targeted (</w:t>
+      </w:r>
+      <w:r>
+        <w:rPr>
+          <w:rStyle w:val="VerbatimChar"/>
+        </w:rPr>
+        <w:t xml:space="preserve">F1, C, [rtm]13</w:t>
+      </w:r>
+      <w:r>
+        <w:t xml:space="preserve">)</w:t>
+      </w:r>
+    </w:p>
+    <w:p>
+      <w:pPr>
+        <w:pStyle w:val="Compact"/>
+        <w:numPr>
+          <w:numId w:val="1008"/>
+          <w:ilvl w:val="0"/>
+        </w:numPr>
+      </w:pPr>
+      <m:oMath>
+        <m:sSubSup>
+          <m:e>
+            <m:r>
+              <m:t>F</m:t>
+            </m:r>
+          </m:e>
+          <m:sub>
+            <m:r>
+              <m:t>3</m:t>
+            </m:r>
+          </m:sub>
+          <m:sup>
+            <m:r>
+              <m:t>i</m:t>
+            </m:r>
+            <m:r>
+              <m:t>t</m:t>
+            </m:r>
+            <m:r>
+              <m:t>r</m:t>
+            </m:r>
+            <m:r>
+              <m:t>m</m:t>
+            </m:r>
+          </m:sup>
+        </m:sSubSup>
+      </m:oMath>
+      <w:r>
+        <w:t xml:space="preserve">: Percentage of schools visited during coverage validation (and/or during process monitoring) that distributed deworming tablets on deworming day and/or mop-up day (</w:t>
+      </w:r>
+      <w:r>
+        <w:rPr>
+          <w:rStyle w:val="VerbatimChar"/>
+        </w:rPr>
+        <w:t xml:space="preserve">F1, C, [rtm]22</w:t>
+      </w:r>
+      <w:r>
+        <w:t xml:space="preserve">).</w:t>
+      </w:r>
+      <w:r>
+        <w:br w:type="textWrapping"/>
+      </w:r>
+    </w:p>
+    <w:p>
+      <w:pPr>
+        <w:pStyle w:val="Compact"/>
+        <w:numPr>
+          <w:numId w:val="1008"/>
+          <w:ilvl w:val="0"/>
+        </w:numPr>
+      </w:pPr>
+      <m:oMath>
+        <m:sSubSup>
+          <m:e>
+            <m:r>
+              <m:t>F</m:t>
+            </m:r>
+          </m:e>
+          <m:sub>
+            <m:r>
+              <m:t>4</m:t>
+            </m:r>
+          </m:sub>
+          <m:sup>
+            <m:r>
+              <m:t>i</m:t>
+            </m:r>
+            <m:r>
+              <m:t>t</m:t>
+            </m:r>
+            <m:r>
+              <m:t>r</m:t>
+            </m:r>
+            <m:r>
+              <m:t>m</m:t>
+            </m:r>
+          </m:sup>
+        </m:sSubSup>
+      </m:oMath>
+      <w:r>
+        <w:t xml:space="preserve">: Percentage of enrolled school-aged children attending school on deworming day or mop-up day, according to attendance registers viewed in schools visited during coverage validation (and/or during process monitoring) (</w:t>
+      </w:r>
+      <w:r>
+        <w:rPr>
+          <w:rStyle w:val="VerbatimChar"/>
+        </w:rPr>
+        <w:t xml:space="preserve">F1, C, [rtm]23</w:t>
+      </w:r>
+      <w:r>
+        <w:t xml:space="preserve">).</w:t>
+      </w:r>
+      <w:r>
+        <w:br w:type="textWrapping"/>
+      </w:r>
+    </w:p>
+    <w:p>
+      <w:pPr>
+        <w:pStyle w:val="Compact"/>
+        <w:numPr>
+          <w:numId w:val="1008"/>
+          <w:ilvl w:val="0"/>
+        </w:numPr>
+      </w:pPr>
+      <m:oMath>
+        <m:sSubSup>
+          <m:e>
+            <m:r>
+              <m:t>F</m:t>
+            </m:r>
+          </m:e>
+          <m:sub>
+            <m:r>
+              <m:t>5</m:t>
+            </m:r>
+          </m:sub>
+          <m:sup>
+            <m:r>
+              <m:t>i</m:t>
+            </m:r>
+            <m:r>
+              <m:t>t</m:t>
+            </m:r>
+            <m:r>
+              <m:t>r</m:t>
+            </m:r>
+            <m:r>
+              <m:t>m</m:t>
+            </m:r>
+          </m:sup>
+        </m:sSubSup>
+      </m:oMath>
+      <w:r>
+        <w:t xml:space="preserve">: Of children enrolled in a school that distributed deworming tablets on deworming day and/or mop-up day and who attended school on deworming day and/or mop-up day, percentage who reported consuming deworming tablets (according to student interviews during coverage validation and/or process monitoring) (</w:t>
+      </w:r>
+      <w:r>
+        <w:rPr>
+          <w:rStyle w:val="VerbatimChar"/>
+        </w:rPr>
+        <w:t xml:space="preserve">F1, C, [rtm]24</w:t>
+      </w:r>
+      <w:r>
+        <w:t xml:space="preserve">).</w:t>
+      </w:r>
+    </w:p>
+    <w:p>
+      <w:pPr>
+        <w:pStyle w:val="FirstParagraph"/>
+      </w:pPr>
+    </w:p>
+    <w:p>
+      <w:pPr>
+        <w:pStyle w:val="Compact"/>
+        <w:numPr>
+          <w:numId w:val="1009"/>
+          <w:ilvl w:val="0"/>
+        </w:numPr>
+      </w:pPr>
+      <m:oMath>
+        <m:sSubSup>
+          <m:e>
+            <m:r>
+              <m:t>P</m:t>
+            </m:r>
+          </m:e>
+          <m:sub>
+            <m:r>
+              <m:t>4</m:t>
+            </m:r>
+          </m:sub>
+          <m:sup>
+            <m:r>
+              <m:t>i</m:t>
+            </m:r>
+            <m:r>
+              <m:t>t</m:t>
+            </m:r>
+            <m:r>
+              <m:t>r</m:t>
+            </m:r>
+            <m:r>
+              <m:t>m</m:t>
+            </m:r>
+          </m:sup>
+        </m:sSubSup>
+      </m:oMath>
+      <w:r>
+        <w:t xml:space="preserve">: Cost of donated drugs in country, location, year, month (</w:t>
+      </w:r>
+      <w:r>
+        <w:rPr>
+          <w:rStyle w:val="VerbatimChar"/>
+        </w:rPr>
+        <w:t xml:space="preserve">F1, [crtm], E18</w:t>
+      </w:r>
+      <w:r>
+        <w:t xml:space="preserve">).</w:t>
+      </w:r>
+    </w:p>
+    <w:p>
+      <w:pPr>
+        <w:pStyle w:val="FirstParagraph"/>
+      </w:pPr>
+    </w:p>
+    <w:p>
+      <w:pPr>
+        <w:pStyle w:val="Compact"/>
+        <w:numPr>
+          <w:numId w:val="1010"/>
+          <w:ilvl w:val="0"/>
+        </w:numPr>
+      </w:pPr>
+      <m:oMath>
+        <m:sSubSup>
+          <m:e>
+            <m:r>
+              <m:t>P</m:t>
+            </m:r>
+          </m:e>
+          <m:sub>
+            <m:r>
+              <m:t>4</m:t>
+            </m:r>
+          </m:sub>
+          <m:sup>
+            <m:r>
+              <m:t>i</m:t>
+            </m:r>
+            <m:r>
+              <m:t>t</m:t>
+            </m:r>
+            <m:r>
+              <m:t>r</m:t>
+            </m:r>
+            <m:r>
+              <m:t>m</m:t>
+            </m:r>
+          </m:sup>
+        </m:sSubSup>
+      </m:oMath>
+      <w:r>
+        <w:t xml:space="preserve">: Cost of donated drugs in country, location, year, month (</w:t>
+      </w:r>
+      <w:r>
+        <w:rPr>
+          <w:rStyle w:val="VerbatimChar"/>
+        </w:rPr>
+        <w:t xml:space="preserve">F1, [crtm], E18</w:t>
+      </w:r>
+      <w:r>
+        <w:t xml:space="preserve">).</w:t>
+      </w:r>
+      <w:r>
+        <w:br w:type="textWrapping"/>
+      </w:r>
+    </w:p>
+    <w:p>
+      <w:pPr>
+        <w:pStyle w:val="Compact"/>
+        <w:numPr>
+          <w:numId w:val="1010"/>
+          <w:ilvl w:val="0"/>
+        </w:numPr>
+      </w:pPr>
+      <m:oMath>
+        <m:sSubSup>
+          <m:e>
+            <m:acc>
+              <m:accPr>
+                <m:chr m:val="̃"/>
+              </m:accPr>
+              <m:e>
+                <m:r>
+                  <m:t>P</m:t>
+                </m:r>
+              </m:e>
+            </m:acc>
+          </m:e>
+          <m:sub>
+            <m:r>
+              <m:t>5</m:t>
+            </m:r>
+          </m:sub>
+          <m:sup>
+            <m:r>
+              <m:t>i</m:t>
+            </m:r>
+            <m:r>
+              <m:t>t</m:t>
+            </m:r>
+            <m:r>
+              <m:t>r</m:t>
+            </m:r>
+            <m:r>
+              <m:t>m</m:t>
+            </m:r>
+          </m:sup>
+        </m:sSubSup>
+      </m:oMath>
+      <w:r>
+        <w:t xml:space="preserve">: Total partner costs (incl. drugs) (</w:t>
+      </w:r>
+      <w:r>
+        <w:rPr>
+          <w:rStyle w:val="VerbatimChar"/>
+        </w:rPr>
+        <w:t xml:space="preserve">F1, [crtm], E23</w:t>
+      </w:r>
+      <w:r>
+        <w:t xml:space="preserve">).</w:t>
+      </w:r>
+    </w:p>
+    <w:p>
+      <w:pPr>
+        <w:pStyle w:val="FirstParagraph"/>
+      </w:pPr>
+    </w:p>
+    <w:p>
+      <w:pPr>
+        <w:pStyle w:val="Compact"/>
+        <w:numPr>
+          <w:numId w:val="1011"/>
+          <w:ilvl w:val="0"/>
+        </w:numPr>
+      </w:pPr>
+      <m:oMath>
+        <m:sSubSup>
+          <m:e>
+            <m:r>
+              <m:t>P</m:t>
+            </m:r>
+          </m:e>
+          <m:sub>
+            <m:r>
+              <m:t>4</m:t>
+            </m:r>
+          </m:sub>
+          <m:sup>
+            <m:r>
+              <m:t>i</m:t>
+            </m:r>
+            <m:r>
+              <m:t>t</m:t>
+            </m:r>
+            <m:r>
+              <m:t>r</m:t>
+            </m:r>
+            <m:r>
+              <m:t>m</m:t>
+            </m:r>
+          </m:sup>
+        </m:sSubSup>
+      </m:oMath>
+      <w:r>
+        <w:t xml:space="preserve">: Cost of donated drugs in country, location, year, month (</w:t>
+      </w:r>
+      <w:r>
+        <w:rPr>
+          <w:rStyle w:val="VerbatimChar"/>
+        </w:rPr>
+        <w:t xml:space="preserve">F1, [crtm], E18</w:t>
+      </w:r>
+      <w:r>
+        <w:t xml:space="preserve">).</w:t>
+      </w:r>
+      <w:r>
+        <w:br w:type="textWrapping"/>
+      </w:r>
+    </w:p>
+    <w:p>
+      <w:pPr>
+        <w:pStyle w:val="Compact"/>
+        <w:numPr>
+          <w:numId w:val="1011"/>
+          <w:ilvl w:val="0"/>
+        </w:numPr>
+      </w:pPr>
+      <m:oMath>
+        <m:sSubSup>
+          <m:e>
+            <m:acc>
+              <m:accPr>
+                <m:chr m:val="̃"/>
+              </m:accPr>
+              <m:e>
+                <m:r>
+                  <m:t>P</m:t>
+                </m:r>
+              </m:e>
+            </m:acc>
+          </m:e>
+          <m:sub>
+            <m:r>
+              <m:t>5</m:t>
+            </m:r>
+          </m:sub>
+          <m:sup>
+            <m:r>
+              <m:t>i</m:t>
+            </m:r>
+            <m:r>
+              <m:t>t</m:t>
+            </m:r>
+            <m:r>
+              <m:t>r</m:t>
+            </m:r>
+            <m:r>
+              <m:t>m</m:t>
+            </m:r>
+          </m:sup>
+        </m:sSubSup>
+      </m:oMath>
+      <w:r>
+        <w:t xml:space="preserve">: Total partner costs (incl. drugs) (</w:t>
+      </w:r>
+      <w:r>
+        <w:rPr>
+          <w:rStyle w:val="VerbatimChar"/>
+        </w:rPr>
+        <w:t xml:space="preserve">F1, [crtm], E23</w:t>
+      </w:r>
+      <w:r>
+        <w:t xml:space="preserve">).</w:t>
       </w:r>
     </w:p>
     <w:p>
@@ -1954,6 +2467,18 @@
     <w:abstractNumId w:val="991"/>
   </w:num>
   <w:num w:numId="1007">
+    <w:abstractNumId w:val="991"/>
+  </w:num>
+  <w:num w:numId="1008">
+    <w:abstractNumId w:val="991"/>
+  </w:num>
+  <w:num w:numId="1009">
+    <w:abstractNumId w:val="991"/>
+  </w:num>
+  <w:num w:numId="1010">
+    <w:abstractNumId w:val="991"/>
+  </w:num>
+  <w:num w:numId="1011">
     <w:abstractNumId w:val="991"/>
   </w:num>
 </w:numbering>

</xml_diff>